<commit_message>
Bilder Bodensteinalm und Höhenprofil auf true
</commit_message>
<xml_diff>
--- a/images/header.docx
+++ b/images/header.docx
@@ -6,9 +6,36 @@
       <w:r>
         <w:t xml:space="preserve">Quelle: </w:t>
       </w:r>
-      <w:r>
-        <w:t>https://pixabay.com/en/beer-garden-chairs-dining-tables-2456135/</w:t>
-      </w:r>
+      <w:hyperlink r:id="rId5" w:history="1">
+        <w:r>
+          <w:rPr>
+            <w:rStyle w:val="Hyperlink"/>
+          </w:rPr>
+          <w:t>https://pixabay.com/en/beer-garden-chairs-dining-tables-2456135/</w:t>
+        </w:r>
+      </w:hyperlink>
+    </w:p>
+    <w:p>
+      <w:hyperlink r:id="rId6" w:history="1">
+        <w:r>
+          <w:rPr>
+            <w:rStyle w:val="Hyperlink"/>
+          </w:rPr>
+          <w:t>https://www.innsbruck.info/emobilder/1000cx550c/30393/Bodensteinalm.jpg</w:t>
+        </w:r>
+      </w:hyperlink>
+    </w:p>
+    <w:p>
+      <w:hyperlink r:id="rId7" w:history="1">
+        <w:r>
+          <w:rPr>
+            <w:rStyle w:val="Hyperlink"/>
+          </w:rPr>
+          <w:t>https://upload.wikimedia.org/wikipedia/commons/thumb/4/42/Muehlauer_Bruecke_01.jpg/300px-Muehlauer_Bruecke_01.jpg</w:t>
+        </w:r>
+      </w:hyperlink>
+    </w:p>
+    <w:p>
       <w:bookmarkStart w:id="0" w:name="_GoBack"/>
       <w:bookmarkEnd w:id="0"/>
     </w:p>
@@ -209,6 +236,17 @@
     <w:semiHidden/>
     <w:unhideWhenUsed/>
   </w:style>
+  <w:style w:type="character" w:styleId="Hyperlink">
+    <w:name w:val="Hyperlink"/>
+    <w:basedOn w:val="Absatz-Standardschriftart"/>
+    <w:uiPriority w:val="99"/>
+    <w:unhideWhenUsed/>
+    <w:rsid w:val="00152A1E"/>
+    <w:rPr>
+      <w:color w:val="0000FF" w:themeColor="hyperlink"/>
+      <w:u w:val="single"/>
+    </w:rPr>
+  </w:style>
 </w:styles>
 </file>
 
@@ -399,6 +437,17 @@
     <w:semiHidden/>
     <w:unhideWhenUsed/>
   </w:style>
+  <w:style w:type="character" w:styleId="Hyperlink">
+    <w:name w:val="Hyperlink"/>
+    <w:basedOn w:val="Absatz-Standardschriftart"/>
+    <w:uiPriority w:val="99"/>
+    <w:unhideWhenUsed/>
+    <w:rsid w:val="00152A1E"/>
+    <w:rPr>
+      <w:color w:val="0000FF" w:themeColor="hyperlink"/>
+      <w:u w:val="single"/>
+    </w:rPr>
+  </w:style>
 </w:styles>
 </file>
 

</xml_diff>

<commit_message>
Umbrüggleralm fertiggestellt, mit Bild
</commit_message>
<xml_diff>
--- a/images/header.docx
+++ b/images/header.docx
@@ -32,6 +32,16 @@
             <w:rStyle w:val="Hyperlink"/>
           </w:rPr>
           <w:t>https://upload.wikimedia.org/wikipedia/commons/thumb/4/42/Muehlauer_Bruecke_01.jpg/300px-Muehlauer_Bruecke_01.jpg</w:t>
+        </w:r>
+      </w:hyperlink>
+    </w:p>
+    <w:p>
+      <w:hyperlink r:id="rId8" w:history="1">
+        <w:r>
+          <w:rPr>
+            <w:rStyle w:val="Hyperlink"/>
+          </w:rPr>
+          <w:t>https://www.almenrausch.at/uploads/tx_wctrip/header_5e89c4.jpg</w:t>
         </w:r>
       </w:hyperlink>
     </w:p>

</xml_diff>

<commit_message>
Arzler Alm und Bild
</commit_message>
<xml_diff>
--- a/images/header.docx
+++ b/images/header.docx
@@ -36,6 +36,11 @@
       </w:hyperlink>
     </w:p>
     <w:p>
+      <w:pPr>
+        <w:rPr>
+          <w:rStyle w:val="Hyperlink"/>
+        </w:rPr>
+      </w:pPr>
       <w:hyperlink r:id="rId8" w:history="1">
         <w:r>
           <w:rPr>
@@ -46,9 +51,20 @@
       </w:hyperlink>
     </w:p>
     <w:p>
+      <w:hyperlink r:id="rId9" w:history="1">
+        <w:r>
+          <w:rPr>
+            <w:rStyle w:val="Hyperlink"/>
+          </w:rPr>
+          <w:t>http://www.arzleralm.at/data.cfm?vpath=teaserbilder/sommer-west2&amp;dimensions=664x9999&amp;cropmode=keepratio&amp;noenlargement=no</w:t>
+        </w:r>
+      </w:hyperlink>
+    </w:p>
+    <w:p>
       <w:bookmarkStart w:id="0" w:name="_GoBack"/>
       <w:bookmarkEnd w:id="0"/>
     </w:p>
+    <w:p/>
     <w:sectPr>
       <w:pgSz w:w="11906" w:h="16838"/>
       <w:pgMar w:top="1417" w:right="1417" w:bottom="1134" w:left="1417" w:header="708" w:footer="708" w:gutter="0"/>

</xml_diff>

<commit_message>
Übersichtskarte Marker richtig gesetzt; Bild verändert
</commit_message>
<xml_diff>
--- a/images/header.docx
+++ b/images/header.docx
@@ -51,6 +51,11 @@
       </w:hyperlink>
     </w:p>
     <w:p>
+      <w:pPr>
+        <w:rPr>
+          <w:rStyle w:val="Hyperlink"/>
+        </w:rPr>
+      </w:pPr>
       <w:hyperlink r:id="rId9" w:history="1">
         <w:r>
           <w:rPr>
@@ -61,9 +66,20 @@
       </w:hyperlink>
     </w:p>
     <w:p>
+      <w:hyperlink r:id="rId10" w:history="1">
+        <w:r>
+          <w:rPr>
+            <w:rStyle w:val="Hyperlink"/>
+          </w:rPr>
+          <w:t>https://all-inn.at/nachtleben-bars-pub-clubs-innsbruck/bar-pub-club-in-innsbruck/innkeller/</w:t>
+        </w:r>
+      </w:hyperlink>
+    </w:p>
+    <w:p>
       <w:bookmarkStart w:id="0" w:name="_GoBack"/>
       <w:bookmarkEnd w:id="0"/>
     </w:p>
+    <w:p/>
     <w:p/>
     <w:sectPr>
       <w:pgSz w:w="11906" w:h="16838"/>

</xml_diff>

<commit_message>
Bildquelle header 1 hinzugefügt
</commit_message>
<xml_diff>
--- a/images/header.docx
+++ b/images/header.docx
@@ -6,17 +6,37 @@
       <w:r>
         <w:t xml:space="preserve">Quelle: </w:t>
       </w:r>
-      <w:hyperlink r:id="rId5" w:history="1">
-        <w:r>
-          <w:rPr>
-            <w:rStyle w:val="Hyperlink"/>
-          </w:rPr>
-          <w:t>https://pixabay.com/en/beer-garden-chairs-dining-tables-2456135/</w:t>
-        </w:r>
-      </w:hyperlink>
     </w:p>
     <w:p>
-      <w:hyperlink r:id="rId6" w:history="1">
+      <w:r>
+        <w:t xml:space="preserve">Header: </w:t>
+      </w:r>
+      <w:bookmarkStart w:id="0" w:name="_GoBack"/>
+      <w:bookmarkEnd w:id="0"/>
+      <w:r>
+        <w:fldChar w:fldCharType="begin"/>
+      </w:r>
+      <w:r>
+        <w:instrText xml:space="preserve"> HYPERLINK "https://pixabay.com/en/beer-garden-chairs-dining-tables-2456135/" </w:instrText>
+      </w:r>
+      <w:r>
+        <w:fldChar w:fldCharType="separate"/>
+      </w:r>
+      <w:r>
+        <w:rPr>
+          <w:rStyle w:val="Hyperlink"/>
+        </w:rPr>
+        <w:t>https://pixabay.com/en/beer-garden-chairs-dining-tables-2456135/</w:t>
+      </w:r>
+      <w:r>
+        <w:rPr>
+          <w:rStyle w:val="Hyperlink"/>
+        </w:rPr>
+        <w:fldChar w:fldCharType="end"/>
+      </w:r>
+    </w:p>
+    <w:p>
+      <w:hyperlink r:id="rId5" w:history="1">
         <w:r>
           <w:rPr>
             <w:rStyle w:val="Hyperlink"/>
@@ -26,7 +46,7 @@
       </w:hyperlink>
     </w:p>
     <w:p>
-      <w:hyperlink r:id="rId7" w:history="1">
+      <w:hyperlink r:id="rId6" w:history="1">
         <w:r>
           <w:rPr>
             <w:rStyle w:val="Hyperlink"/>
@@ -41,7 +61,7 @@
           <w:rStyle w:val="Hyperlink"/>
         </w:rPr>
       </w:pPr>
-      <w:hyperlink r:id="rId8" w:history="1">
+      <w:hyperlink r:id="rId7" w:history="1">
         <w:r>
           <w:rPr>
             <w:rStyle w:val="Hyperlink"/>
@@ -56,7 +76,7 @@
           <w:rStyle w:val="Hyperlink"/>
         </w:rPr>
       </w:pPr>
-      <w:hyperlink r:id="rId9" w:history="1">
+      <w:hyperlink r:id="rId8" w:history="1">
         <w:r>
           <w:rPr>
             <w:rStyle w:val="Hyperlink"/>
@@ -66,7 +86,12 @@
       </w:hyperlink>
     </w:p>
     <w:p>
-      <w:hyperlink r:id="rId10" w:history="1">
+      <w:pPr>
+        <w:rPr>
+          <w:rStyle w:val="Hyperlink"/>
+        </w:rPr>
+      </w:pPr>
+      <w:hyperlink r:id="rId9" w:history="1">
         <w:r>
           <w:rPr>
             <w:rStyle w:val="Hyperlink"/>
@@ -75,10 +100,8 @@
         </w:r>
       </w:hyperlink>
     </w:p>
-    <w:p>
-      <w:bookmarkStart w:id="0" w:name="_GoBack"/>
-      <w:bookmarkEnd w:id="0"/>
-    </w:p>
+    <w:p/>
+    <w:p/>
     <w:p/>
     <w:p/>
     <w:sectPr>

</xml_diff>

<commit_message>
Bildquellen für alle header eingefügt
</commit_message>
<xml_diff>
--- a/images/header.docx
+++ b/images/header.docx
@@ -8,35 +8,72 @@
       </w:r>
     </w:p>
     <w:p>
+      <w:pPr>
+        <w:rPr>
+          <w:rStyle w:val="Hyperlink"/>
+        </w:rPr>
+      </w:pPr>
+      <w:proofErr w:type="spellStart"/>
       <w:r>
-        <w:t xml:space="preserve">Header: </w:t>
+        <w:t>h</w:t>
       </w:r>
+      <w:r>
+        <w:t>eader</w:t>
+      </w:r>
+      <w:proofErr w:type="spellEnd"/>
+      <w:r>
+        <w:t xml:space="preserve">: </w:t>
+      </w:r>
+      <w:hyperlink r:id="rId5" w:history="1">
+        <w:r>
+          <w:rPr>
+            <w:rStyle w:val="Hyperlink"/>
+          </w:rPr>
+          <w:t>https://pixabay.com/en/beer-garden-chairs-dining-tables-2456135/</w:t>
+        </w:r>
+      </w:hyperlink>
+    </w:p>
+    <w:p>
+      <w:r>
+        <w:t>header1</w:t>
+      </w:r>
+      <w:r>
+        <w:t xml:space="preserve">: </w:t>
+      </w:r>
+      <w:hyperlink r:id="rId6" w:history="1">
+        <w:r>
+          <w:rPr>
+            <w:rStyle w:val="Hyperlink"/>
+          </w:rPr>
+          <w:t>https://pixabay.com/en/hut-mountain-hut-break-eat-drink-60426/</w:t>
+        </w:r>
+      </w:hyperlink>
+    </w:p>
+    <w:p>
       <w:bookmarkStart w:id="0" w:name="_GoBack"/>
       <w:bookmarkEnd w:id="0"/>
       <w:r>
-        <w:fldChar w:fldCharType="begin"/>
+        <w:t>header2</w:t>
       </w:r>
       <w:r>
-        <w:instrText xml:space="preserve"> HYPERLINK "https://pixabay.com/en/beer-garden-chairs-dining-tables-2456135/" </w:instrText>
+        <w:t xml:space="preserve">: </w:t>
       </w:r>
+      <w:hyperlink r:id="rId7" w:history="1">
+        <w:r>
+          <w:rPr>
+            <w:rStyle w:val="Hyperlink"/>
+          </w:rPr>
+          <w:t>https://pixabay.com/en/alpine-mountains-mountain-hut-3400788/</w:t>
+        </w:r>
+      </w:hyperlink>
+    </w:p>
+    <w:p>
       <w:r>
-        <w:fldChar w:fldCharType="separate"/>
+        <w:t>Bildquellen:</w:t>
       </w:r>
-      <w:r>
-        <w:rPr>
-          <w:rStyle w:val="Hyperlink"/>
-        </w:rPr>
-        <w:t>https://pixabay.com/en/beer-garden-chairs-dining-tables-2456135/</w:t>
-      </w:r>
-      <w:r>
-        <w:rPr>
-          <w:rStyle w:val="Hyperlink"/>
-        </w:rPr>
-        <w:fldChar w:fldCharType="end"/>
-      </w:r>
-    </w:p>
-    <w:p>
-      <w:hyperlink r:id="rId5" w:history="1">
+    </w:p>
+    <w:p>
+      <w:hyperlink r:id="rId8" w:history="1">
         <w:r>
           <w:rPr>
             <w:rStyle w:val="Hyperlink"/>
@@ -46,7 +83,7 @@
       </w:hyperlink>
     </w:p>
     <w:p>
-      <w:hyperlink r:id="rId6" w:history="1">
+      <w:hyperlink r:id="rId9" w:history="1">
         <w:r>
           <w:rPr>
             <w:rStyle w:val="Hyperlink"/>
@@ -61,7 +98,7 @@
           <w:rStyle w:val="Hyperlink"/>
         </w:rPr>
       </w:pPr>
-      <w:hyperlink r:id="rId7" w:history="1">
+      <w:hyperlink r:id="rId10" w:history="1">
         <w:r>
           <w:rPr>
             <w:rStyle w:val="Hyperlink"/>
@@ -76,7 +113,7 @@
           <w:rStyle w:val="Hyperlink"/>
         </w:rPr>
       </w:pPr>
-      <w:hyperlink r:id="rId8" w:history="1">
+      <w:hyperlink r:id="rId11" w:history="1">
         <w:r>
           <w:rPr>
             <w:rStyle w:val="Hyperlink"/>
@@ -91,12 +128,22 @@
           <w:rStyle w:val="Hyperlink"/>
         </w:rPr>
       </w:pPr>
-      <w:hyperlink r:id="rId9" w:history="1">
+      <w:hyperlink r:id="rId12" w:history="1">
         <w:r>
           <w:rPr>
             <w:rStyle w:val="Hyperlink"/>
           </w:rPr>
           <w:t>https://all-inn.at/nachtleben-bars-pub-clubs-innsbruck/bar-pub-club-in-innsbruck/innkeller/</w:t>
+        </w:r>
+      </w:hyperlink>
+    </w:p>
+    <w:p>
+      <w:hyperlink r:id="rId13" w:history="1">
+        <w:r>
+          <w:rPr>
+            <w:rStyle w:val="Hyperlink"/>
+          </w:rPr>
+          <w:t>https://pixabay.com/en/hut-mountain-hut-break-eat-drink-60426/</w:t>
         </w:r>
       </w:hyperlink>
     </w:p>

</xml_diff>

<commit_message>
Bildquellen Arzler Alm eingefügt
</commit_message>
<xml_diff>
--- a/images/header.docx
+++ b/images/header.docx
@@ -147,73 +147,58 @@
         <w:t xml:space="preserve"> Alm:</w:t>
       </w:r>
     </w:p>
-    <w:bookmarkStart w:id="0" w:name="_GoBack"/>
-    <w:bookmarkEnd w:id="0"/>
     <w:p>
       <w:pPr>
         <w:rPr>
           <w:rStyle w:val="Hyperlink"/>
         </w:rPr>
       </w:pPr>
-      <w:r>
-        <w:fldChar w:fldCharType="begin"/>
-      </w:r>
-      <w:r>
-        <w:instrText xml:space="preserve"> HYPERLINK "https://www.almenrausch.at/uploads/tx_wctrip/header_5e89c4.jpg" </w:instrText>
-      </w:r>
-      <w:r>
-        <w:fldChar w:fldCharType="separate"/>
-      </w:r>
-      <w:r>
+      <w:hyperlink r:id="rId12" w:history="1">
+        <w:r>
+          <w:rPr>
+            <w:rStyle w:val="Hyperlink"/>
+          </w:rPr>
+          <w:t>https://www.almenrausch.at/uploads/tx_wctrip/header_5e89c4.jpg</w:t>
+        </w:r>
+      </w:hyperlink>
+    </w:p>
+    <w:p>
+      <w:proofErr w:type="spellStart"/>
+      <w:r>
+        <w:t>Arzler</w:t>
+      </w:r>
+      <w:proofErr w:type="spellEnd"/>
+      <w:r>
+        <w:t xml:space="preserve"> Alm:</w:t>
+      </w:r>
+    </w:p>
+    <w:p>
+      <w:pPr>
         <w:rPr>
           <w:rStyle w:val="Hyperlink"/>
         </w:rPr>
-        <w:t>https://www.almenrausch.at/uploads/tx_wctrip/header_5e89c4.jpg</w:t>
-      </w:r>
-      <w:r>
+      </w:pPr>
+      <w:hyperlink r:id="rId13" w:history="1">
+        <w:r>
+          <w:rPr>
+            <w:rStyle w:val="Hyperlink"/>
+          </w:rPr>
+          <w:t>http://www.arzleralm.at/data.cfm?vpath=teaserbilder/sommer-west2&amp;dimensions=664x9999&amp;cropmode=keepratio&amp;noenlargement=no</w:t>
+        </w:r>
+      </w:hyperlink>
+    </w:p>
+    <w:p>
+      <w:r>
+        <w:t>Innkeller:</w:t>
+      </w:r>
+    </w:p>
+    <w:p>
+      <w:pPr>
         <w:rPr>
           <w:rStyle w:val="Hyperlink"/>
         </w:rPr>
-        <w:fldChar w:fldCharType="end"/>
-      </w:r>
-    </w:p>
-    <w:p>
-      <w:proofErr w:type="spellStart"/>
-      <w:r>
-        <w:t>Arzler</w:t>
-      </w:r>
-      <w:proofErr w:type="spellEnd"/>
-      <w:r>
-        <w:t xml:space="preserve"> Alm:</w:t>
-      </w:r>
-    </w:p>
-    <w:p>
-      <w:pPr>
-        <w:rPr>
-          <w:rStyle w:val="Hyperlink"/>
-        </w:rPr>
-      </w:pPr>
-      <w:hyperlink r:id="rId12" w:history="1">
-        <w:r>
-          <w:rPr>
-            <w:rStyle w:val="Hyperlink"/>
-          </w:rPr>
-          <w:t>http://www.arzleralm.at/data.cfm?vpath=teaserbilder/sommer-west2&amp;dimensions=664x9999&amp;cropmode=keepratio&amp;noenlargement=no</w:t>
-        </w:r>
-      </w:hyperlink>
-    </w:p>
-    <w:p>
-      <w:r>
-        <w:t>Innkeller:</w:t>
-      </w:r>
-    </w:p>
-    <w:p>
-      <w:pPr>
-        <w:rPr>
-          <w:rStyle w:val="Hyperlink"/>
-        </w:rPr>
-      </w:pPr>
-      <w:hyperlink r:id="rId13" w:history="1">
+      </w:pPr>
+      <w:hyperlink r:id="rId14" w:history="1">
         <w:r>
           <w:rPr>
             <w:rStyle w:val="Hyperlink"/>
@@ -259,7 +244,7 @@
         </w:rPr>
         <w:t xml:space="preserve">Hungerburg Parkplatz: </w:t>
       </w:r>
-      <w:hyperlink r:id="rId14" w:history="1">
+      <w:hyperlink r:id="rId15" w:history="1">
         <w:r>
           <w:rPr>
             <w:rStyle w:val="Hyperlink"/>
@@ -318,7 +303,7 @@
       <w:pPr>
         <w:pStyle w:val="HTMLVorformatiert"/>
       </w:pPr>
-      <w:hyperlink r:id="rId15" w:history="1">
+      <w:hyperlink r:id="rId16" w:history="1">
         <w:r>
           <w:rPr>
             <w:rStyle w:val="Hyperlink"/>
@@ -326,6 +311,38 @@
           <w:t>https://www.almenrausch.at/uploads/tx_wctrip/Hoettingeralm_7748.jpg</w:t>
         </w:r>
       </w:hyperlink>
+    </w:p>
+    <w:p>
+      <w:pPr>
+        <w:pStyle w:val="HTMLVorformatiert"/>
+      </w:pPr>
+    </w:p>
+    <w:p>
+      <w:pPr>
+        <w:pStyle w:val="HTMLVorformatiert"/>
+      </w:pPr>
+      <w:proofErr w:type="spellStart"/>
+      <w:r>
+        <w:t>Berchtoldshof</w:t>
+      </w:r>
+      <w:proofErr w:type="spellEnd"/>
+      <w:r>
+        <w:t>:</w:t>
+      </w:r>
+    </w:p>
+    <w:p>
+      <w:hyperlink r:id="rId17" w:history="1">
+        <w:r>
+          <w:rPr>
+            <w:rStyle w:val="Hyperlink"/>
+          </w:rPr>
+          <w:t>https://www.innsbruck.info/emobilder/x/27309/Berchtoldshof.jpg</w:t>
+        </w:r>
+      </w:hyperlink>
+    </w:p>
+    <w:p>
+      <w:bookmarkStart w:id="0" w:name="_GoBack"/>
+      <w:bookmarkEnd w:id="0"/>
     </w:p>
     <w:p>
       <w:pPr>

</xml_diff>

<commit_message>
Almendata und popup in Karte: Bild und Quelle bei Almen hinzugefügt
</commit_message>
<xml_diff>
--- a/images/header.docx
+++ b/images/header.docx
@@ -341,9 +341,61 @@
       </w:hyperlink>
     </w:p>
     <w:p>
-      <w:bookmarkStart w:id="0" w:name="_GoBack"/>
-      <w:bookmarkEnd w:id="0"/>
-    </w:p>
+      <w:proofErr w:type="spellStart"/>
+      <w:r>
+        <w:t>Rumer</w:t>
+      </w:r>
+      <w:proofErr w:type="spellEnd"/>
+      <w:r>
+        <w:t xml:space="preserve"> Alm:</w:t>
+      </w:r>
+    </w:p>
+    <w:p>
+      <w:hyperlink r:id="rId18" w:history="1">
+        <w:r>
+          <w:rPr>
+            <w:rStyle w:val="Hyperlink"/>
+          </w:rPr>
+          <w:t>https://www.almenrausch.at/uploads/tx_wctrip/DSC_0082_02.jpg</w:t>
+        </w:r>
+      </w:hyperlink>
+    </w:p>
+    <w:p>
+      <w:r>
+        <w:t>Enzianhütte:</w:t>
+      </w:r>
+    </w:p>
+    <w:bookmarkStart w:id="0" w:name="_GoBack"/>
+    <w:p>
+      <w:r>
+        <w:fldChar w:fldCharType="begin"/>
+      </w:r>
+      <w:r>
+        <w:instrText xml:space="preserve"> HYPERLINK "</w:instrText>
+      </w:r>
+      <w:r>
+        <w:instrText>https://www.karwendel-urlaub.de/fileadmin/user_upload/Enzianhuette_Innsbruck_Karwendel.JPG</w:instrText>
+      </w:r>
+      <w:r>
+        <w:instrText xml:space="preserve">" </w:instrText>
+      </w:r>
+      <w:r>
+        <w:fldChar w:fldCharType="separate"/>
+      </w:r>
+      <w:r>
+        <w:rPr>
+          <w:rStyle w:val="Hyperlink"/>
+        </w:rPr>
+        <w:t>https://www.karwendel-urlaub.de/fileadmin/user_upload/Enzianhuette_Innsbruck_Karwendel.JPG</w:t>
+      </w:r>
+      <w:r>
+        <w:fldChar w:fldCharType="end"/>
+      </w:r>
+    </w:p>
+    <w:bookmarkEnd w:id="0"/>
+    <w:p/>
+    <w:p/>
+    <w:p/>
     <w:p>
       <w:pPr>
         <w:pStyle w:val="HTMLVorformatiert"/>

</xml_diff>

<commit_message>
Mehr Bilder und Bildquellen
</commit_message>
<xml_diff>
--- a/images/header.docx
+++ b/images/header.docx
@@ -411,12 +411,185 @@
       </w:r>
     </w:p>
     <w:p>
-      <w:bookmarkStart w:id="0" w:name="_GoBack"/>
-      <w:r>
-        <w:t>https://sperrstunde.at/media/1370/dsc-2.jpg?anchor=center&amp;amp;mode=crop&amp;amp;quality=90&amp;amp;width=800&amp;amp;heightratio=0.5&amp;amp;format=jpg&amp;amp;slimmage=true&amp;amp;rnd=130918009150000000</w:t>
-      </w:r>
-      <w:bookmarkEnd w:id="0"/>
-    </w:p>
+      <w:hyperlink r:id="rId22" w:history="1">
+        <w:r>
+          <w:rPr>
+            <w:rStyle w:val="Hyperlink"/>
+          </w:rPr>
+          <w:t>https://sperrstunde.at/media/1370/dsc-2.jpg?anchor=center&amp;amp;mode=crop&amp;amp;quality=90&amp;amp;width=800&amp;amp;heightratio=0.5&amp;amp;format=jpg&amp;amp;slimmage=true&amp;amp;rnd=130918009150000000</w:t>
+        </w:r>
+      </w:hyperlink>
+    </w:p>
+    <w:p>
+      <w:proofErr w:type="spellStart"/>
+      <w:r>
+        <w:t>Goessers</w:t>
+      </w:r>
+      <w:proofErr w:type="spellEnd"/>
+      <w:r>
+        <w:t>:</w:t>
+      </w:r>
+    </w:p>
+    <w:p>
+      <w:hyperlink r:id="rId23" w:history="1">
+        <w:r>
+          <w:rPr>
+            <w:rStyle w:val="Hyperlink"/>
+          </w:rPr>
+          <w:t>https://media-cdn.tripadvisor.com/media/photo-s/0c/cc/70/64/goessers.jpg</w:t>
+        </w:r>
+      </w:hyperlink>
+    </w:p>
+    <w:p>
+      <w:proofErr w:type="spellStart"/>
+      <w:r>
+        <w:t>Bierstindl</w:t>
+      </w:r>
+      <w:proofErr w:type="spellEnd"/>
+      <w:r>
+        <w:t>:</w:t>
+      </w:r>
+    </w:p>
+    <w:p>
+      <w:hyperlink r:id="rId24" w:history="1">
+        <w:r>
+          <w:rPr>
+            <w:rStyle w:val="Hyperlink"/>
+          </w:rPr>
+          <w:t>https://www.bing.com/th?id=OIP.IlzqoFW7vucsffzQZ3eFHQHaE8&amp;pid=Api</w:t>
+        </w:r>
+      </w:hyperlink>
+    </w:p>
+    <w:p>
+      <w:r>
+        <w:t>Panorama:</w:t>
+      </w:r>
+    </w:p>
+    <w:p>
+      <w:hyperlink r:id="rId25" w:history="1">
+        <w:r>
+          <w:rPr>
+            <w:rStyle w:val="Hyperlink"/>
+          </w:rPr>
+          <w:t>http://www.gastrotour.cc/index.php?it=oesterreich/tirol/innsbruck-stadt/innsbruck/gastgarten-und-biergarten-restaurant-panorama/</w:t>
+        </w:r>
+      </w:hyperlink>
+    </w:p>
+    <w:p>
+      <w:r>
+        <w:t>Stiftskeller:</w:t>
+      </w:r>
+    </w:p>
+    <w:p>
+      <w:hyperlink r:id="rId26" w:history="1">
+        <w:r>
+          <w:rPr>
+            <w:rStyle w:val="Hyperlink"/>
+          </w:rPr>
+          <w:t>https://www.innsbruck.info/emobilder/x/15131/Biergarten.jpg</w:t>
+        </w:r>
+      </w:hyperlink>
+    </w:p>
+    <w:p>
+      <w:proofErr w:type="spellStart"/>
+      <w:r>
+        <w:t>Seegrube</w:t>
+      </w:r>
+      <w:proofErr w:type="spellEnd"/>
+      <w:r>
+        <w:t>:</w:t>
+      </w:r>
+    </w:p>
+    <w:p>
+      <w:hyperlink r:id="rId27" w:history="1">
+        <w:r>
+          <w:rPr>
+            <w:rStyle w:val="Hyperlink"/>
+          </w:rPr>
+          <w:t>http://static2.bergfex.com/images/downsized/c0/6b1bf0eb4f4e75c0_5449ae654d5d4fe9.jpg</w:t>
+        </w:r>
+      </w:hyperlink>
+    </w:p>
+    <w:p>
+      <w:r>
+        <w:t>Eiche:</w:t>
+      </w:r>
+    </w:p>
+    <w:p>
+      <w:hyperlink r:id="rId28" w:history="1">
+        <w:r>
+          <w:rPr>
+            <w:rStyle w:val="Hyperlink"/>
+          </w:rPr>
+          <w:t>https://www.blog.tirol/wp-content/uploads/2016/08/ZurEiche-560x371.jpg</w:t>
+        </w:r>
+      </w:hyperlink>
+    </w:p>
+    <w:p>
+      <w:r>
+        <w:t>Kapuziner:</w:t>
+      </w:r>
+    </w:p>
+    <w:p>
+      <w:hyperlink r:id="rId29" w:history="1">
+        <w:r>
+          <w:rPr>
+            <w:rStyle w:val="Hyperlink"/>
+          </w:rPr>
+          <w:t>https://www.innsbruck.info/emobilder/1000cx550c/15917/Gastgarten.jpg</w:t>
+        </w:r>
+      </w:hyperlink>
+    </w:p>
+    <w:p>
+      <w:r>
+        <w:t>Fischerhäusl:</w:t>
+      </w:r>
+    </w:p>
+    <w:p>
+      <w:hyperlink r:id="rId30" w:history="1">
+        <w:r>
+          <w:rPr>
+            <w:rStyle w:val="Hyperlink"/>
+          </w:rPr>
+          <w:t>https://all-inn.at/essen-und-trinken-gehen-in-innsbruck/restaurants-in-innsbruck/osterreichische-restaurants/fischerhaeusl/</w:t>
+        </w:r>
+      </w:hyperlink>
+    </w:p>
+    <w:p>
+      <w:r>
+        <w:t>Bierwirt:</w:t>
+      </w:r>
+    </w:p>
+    <w:bookmarkStart w:id="0" w:name="_GoBack"/>
+    <w:p>
+      <w:r>
+        <w:fldChar w:fldCharType="begin"/>
+      </w:r>
+      <w:r>
+        <w:instrText xml:space="preserve"> HYPERLINK "</w:instrText>
+      </w:r>
+      <w:r>
+        <w:instrText>https://zvr-img.global.ssl.fastly.net/unsafe/trim/800x/images/entities/vrw/01210000-01219999/E1215067-foto466196.jpg</w:instrText>
+      </w:r>
+      <w:r>
+        <w:instrText xml:space="preserve">" </w:instrText>
+      </w:r>
+      <w:r>
+        <w:fldChar w:fldCharType="separate"/>
+      </w:r>
+      <w:r>
+        <w:rPr>
+          <w:rStyle w:val="Hyperlink"/>
+        </w:rPr>
+        <w:t>https://zvr-img.global.ssl.fastly.net/unsafe/trim/800x/images/entities/vrw/01210000-01219999/E1215067-foto466196.jpg</w:t>
+      </w:r>
+      <w:r>
+        <w:fldChar w:fldCharType="end"/>
+      </w:r>
+    </w:p>
+    <w:bookmarkEnd w:id="0"/>
+    <w:p/>
+    <w:p/>
     <w:p/>
     <w:p/>
     <w:p/>
@@ -695,6 +868,36 @@
       <w:lang w:eastAsia="de-AT"/>
     </w:rPr>
   </w:style>
+  <w:style w:type="paragraph" w:styleId="Sprechblasentext">
+    <w:name w:val="Balloon Text"/>
+    <w:basedOn w:val="Standard"/>
+    <w:link w:val="SprechblasentextZchn"/>
+    <w:uiPriority w:val="99"/>
+    <w:semiHidden/>
+    <w:unhideWhenUsed/>
+    <w:rsid w:val="00D220F5"/>
+    <w:pPr>
+      <w:spacing w:after="0" w:line="240" w:lineRule="auto"/>
+    </w:pPr>
+    <w:rPr>
+      <w:rFonts w:ascii="Tahoma" w:hAnsi="Tahoma" w:cs="Tahoma"/>
+      <w:sz w:val="16"/>
+      <w:szCs w:val="16"/>
+    </w:rPr>
+  </w:style>
+  <w:style w:type="character" w:customStyle="1" w:styleId="SprechblasentextZchn">
+    <w:name w:val="Sprechblasentext Zchn"/>
+    <w:basedOn w:val="Absatz-Standardschriftart"/>
+    <w:link w:val="Sprechblasentext"/>
+    <w:uiPriority w:val="99"/>
+    <w:semiHidden/>
+    <w:rsid w:val="00D220F5"/>
+    <w:rPr>
+      <w:rFonts w:ascii="Tahoma" w:hAnsi="Tahoma" w:cs="Tahoma"/>
+      <w:sz w:val="16"/>
+      <w:szCs w:val="16"/>
+    </w:rPr>
+  </w:style>
 </w:styles>
 </file>
 
@@ -944,6 +1147,36 @@
       <w:sz w:val="20"/>
       <w:szCs w:val="20"/>
       <w:lang w:eastAsia="de-AT"/>
+    </w:rPr>
+  </w:style>
+  <w:style w:type="paragraph" w:styleId="Sprechblasentext">
+    <w:name w:val="Balloon Text"/>
+    <w:basedOn w:val="Standard"/>
+    <w:link w:val="SprechblasentextZchn"/>
+    <w:uiPriority w:val="99"/>
+    <w:semiHidden/>
+    <w:unhideWhenUsed/>
+    <w:rsid w:val="00D220F5"/>
+    <w:pPr>
+      <w:spacing w:after="0" w:line="240" w:lineRule="auto"/>
+    </w:pPr>
+    <w:rPr>
+      <w:rFonts w:ascii="Tahoma" w:hAnsi="Tahoma" w:cs="Tahoma"/>
+      <w:sz w:val="16"/>
+      <w:szCs w:val="16"/>
+    </w:rPr>
+  </w:style>
+  <w:style w:type="character" w:customStyle="1" w:styleId="SprechblasentextZchn">
+    <w:name w:val="Sprechblasentext Zchn"/>
+    <w:basedOn w:val="Absatz-Standardschriftart"/>
+    <w:link w:val="Sprechblasentext"/>
+    <w:uiPriority w:val="99"/>
+    <w:semiHidden/>
+    <w:rsid w:val="00D220F5"/>
+    <w:rPr>
+      <w:rFonts w:ascii="Tahoma" w:hAnsi="Tahoma" w:cs="Tahoma"/>
+      <w:sz w:val="16"/>
+      <w:szCs w:val="16"/>
     </w:rPr>
   </w:style>
 </w:styles>

</xml_diff>

<commit_message>
neue Bilder und Bildquellen
</commit_message>
<xml_diff>
--- a/images/header.docx
+++ b/images/header.docx
@@ -560,36 +560,195 @@
         <w:t>Bierwirt:</w:t>
       </w:r>
     </w:p>
-    <w:bookmarkStart w:id="0" w:name="_GoBack"/>
-    <w:p>
-      <w:r>
-        <w:fldChar w:fldCharType="begin"/>
-      </w:r>
-      <w:r>
-        <w:instrText xml:space="preserve"> HYPERLINK "</w:instrText>
-      </w:r>
-      <w:r>
-        <w:instrText>https://zvr-img.global.ssl.fastly.net/unsafe/trim/800x/images/entities/vrw/01210000-01219999/E1215067-foto466196.jpg</w:instrText>
-      </w:r>
-      <w:r>
-        <w:instrText xml:space="preserve">" </w:instrText>
-      </w:r>
-      <w:r>
-        <w:fldChar w:fldCharType="separate"/>
-      </w:r>
-      <w:r>
-        <w:rPr>
-          <w:rStyle w:val="Hyperlink"/>
-        </w:rPr>
-        <w:t>https://zvr-img.global.ssl.fastly.net/unsafe/trim/800x/images/entities/vrw/01210000-01219999/E1215067-foto466196.jpg</w:t>
-      </w:r>
-      <w:r>
-        <w:fldChar w:fldCharType="end"/>
-      </w:r>
-    </w:p>
-    <w:bookmarkEnd w:id="0"/>
+    <w:p>
+      <w:hyperlink r:id="rId31" w:history="1">
+        <w:r>
+          <w:rPr>
+            <w:rStyle w:val="Hyperlink"/>
+          </w:rPr>
+          <w:t>https://zvr-img.global.ssl.fastly.net/unsafe/trim/800x/images/entities/vrw/01210000-01219999/E1215067-foto466196.jpg</w:t>
+        </w:r>
+      </w:hyperlink>
+    </w:p>
     <w:p/>
-    <w:p/>
+    <w:p>
+      <w:proofErr w:type="spellStart"/>
+      <w:r>
+        <w:lastRenderedPageBreak/>
+        <w:t>Peterbruennl</w:t>
+      </w:r>
+      <w:proofErr w:type="spellEnd"/>
+      <w:r>
+        <w:t>:</w:t>
+      </w:r>
+    </w:p>
+    <w:p>
+      <w:hyperlink r:id="rId32" w:history="1">
+        <w:r>
+          <w:rPr>
+            <w:rStyle w:val="Hyperlink"/>
+          </w:rPr>
+          <w:t>https://www.peterbruennl.at/bilder/</w:t>
+        </w:r>
+      </w:hyperlink>
+    </w:p>
+    <w:p>
+      <w:r>
+        <w:t>Bretterkeller:</w:t>
+      </w:r>
+    </w:p>
+    <w:p>
+      <w:hyperlink r:id="rId33" w:history="1">
+        <w:r>
+          <w:rPr>
+            <w:rStyle w:val="Hyperlink"/>
+          </w:rPr>
+          <w:t>https://www.innsbruck.info/it/infrastructures/dettagli/infrastruktur/restaurant-bretterkeller-innsbruck.html</w:t>
+        </w:r>
+      </w:hyperlink>
+    </w:p>
+    <w:p>
+      <w:proofErr w:type="spellStart"/>
+      <w:r>
+        <w:t>Cafe</w:t>
+      </w:r>
+      <w:proofErr w:type="spellEnd"/>
+      <w:r>
+        <w:t xml:space="preserve"> Martin:</w:t>
+      </w:r>
+    </w:p>
+    <w:p>
+      <w:hyperlink r:id="rId34" w:history="1">
+        <w:r>
+          <w:rPr>
+            <w:rStyle w:val="Hyperlink"/>
+          </w:rPr>
+          <w:t>http://www.cafe-restaurant-martin.at/uploads/tx_jpcarousel/005_02.jpg</w:t>
+        </w:r>
+      </w:hyperlink>
+    </w:p>
+    <w:p>
+      <w:r>
+        <w:t xml:space="preserve">Riese </w:t>
+      </w:r>
+      <w:proofErr w:type="spellStart"/>
+      <w:r>
+        <w:t>Haymon</w:t>
+      </w:r>
+      <w:proofErr w:type="spellEnd"/>
+      <w:r>
+        <w:t>:</w:t>
+      </w:r>
+    </w:p>
+    <w:p>
+      <w:hyperlink r:id="rId35" w:history="1">
+        <w:r>
+          <w:rPr>
+            <w:rStyle w:val="Hyperlink"/>
+          </w:rPr>
+          <w:t>https://www.innsbruck.info/it/infrastructures/dettagli/infrastruktur/gasthaus-riese-haymon-innsbruck.html</w:t>
+        </w:r>
+      </w:hyperlink>
+    </w:p>
+    <w:p>
+      <w:proofErr w:type="spellStart"/>
+      <w:r>
+        <w:t>Steneck</w:t>
+      </w:r>
+      <w:proofErr w:type="spellEnd"/>
+      <w:r>
+        <w:t>:</w:t>
+      </w:r>
+    </w:p>
+    <w:p>
+      <w:hyperlink r:id="rId36" w:history="1">
+        <w:r>
+          <w:rPr>
+            <w:rStyle w:val="Hyperlink"/>
+          </w:rPr>
+          <w:t>https://www.yelp.at/biz/steneck-innsbruck</w:t>
+        </w:r>
+      </w:hyperlink>
+    </w:p>
+    <w:p>
+      <w:proofErr w:type="spellStart"/>
+      <w:r>
+        <w:t>Vapiano</w:t>
+      </w:r>
+      <w:proofErr w:type="spellEnd"/>
+      <w:r>
+        <w:t>:</w:t>
+      </w:r>
+    </w:p>
+    <w:p>
+      <w:hyperlink r:id="rId37" w:history="1">
+        <w:r>
+          <w:rPr>
+            <w:rStyle w:val="Hyperlink"/>
+          </w:rPr>
+          <w:t>https://all-inn.at/wp-content/uploads/2014/08/vapiano-innsbruck-zentrum-1-800x445.jpg</w:t>
+        </w:r>
+      </w:hyperlink>
+    </w:p>
+    <w:p>
+      <w:proofErr w:type="spellStart"/>
+      <w:r>
+        <w:t>Ottoburg</w:t>
+      </w:r>
+      <w:proofErr w:type="spellEnd"/>
+      <w:r>
+        <w:t>:</w:t>
+      </w:r>
+    </w:p>
+    <w:p>
+      <w:hyperlink r:id="rId38" w:history="1">
+        <w:r>
+          <w:rPr>
+            <w:rStyle w:val="Hyperlink"/>
+          </w:rPr>
+          <w:t>https://all-inn.at/essen-und-trinken-gehen-in-innsbruck/restaurants-in-innsbruck/osterreichische-restaurants/ottoburg/</w:t>
+        </w:r>
+      </w:hyperlink>
+    </w:p>
+    <w:p>
+      <w:proofErr w:type="spellStart"/>
+      <w:r>
+        <w:t>Pianobar</w:t>
+      </w:r>
+      <w:proofErr w:type="spellEnd"/>
+      <w:r>
+        <w:t>:</w:t>
+      </w:r>
+    </w:p>
+    <w:p>
+      <w:hyperlink r:id="rId39" w:history="1">
+        <w:r>
+          <w:rPr>
+            <w:rStyle w:val="Hyperlink"/>
+          </w:rPr>
+          <w:t>https://image.jimcdn.com/app/cms/image/transf/dimension=640x1024:format=jpg/path/s90c397517d25b71f/image/i816733fda0bf4dbb/version/1500548654/image.jpg</w:t>
+        </w:r>
+      </w:hyperlink>
+    </w:p>
+    <w:p>
+      <w:r>
+        <w:t>Elferhaus:</w:t>
+      </w:r>
+    </w:p>
+    <w:p>
+      <w:hyperlink r:id="rId40" w:history="1">
+        <w:r>
+          <w:rPr>
+            <w:rStyle w:val="Hyperlink"/>
+          </w:rPr>
+          <w:t>https://all-inn.at/wp-content/gallery/bars-elferhaus/elferhaus-innsbruck-zentrum-2.jpg</w:t>
+        </w:r>
+      </w:hyperlink>
+    </w:p>
+    <w:p>
+      <w:bookmarkStart w:id="0" w:name="_GoBack"/>
+      <w:bookmarkEnd w:id="0"/>
+    </w:p>
     <w:p/>
     <w:p/>
     <w:p/>

</xml_diff>

<commit_message>
Letzte Bilder und Quellen
</commit_message>
<xml_diff>
--- a/images/header.docx
+++ b/images/header.docx
@@ -742,6 +742,167 @@
             <w:rStyle w:val="Hyperlink"/>
           </w:rPr>
           <w:t>https://all-inn.at/wp-content/gallery/bars-elferhaus/elferhaus-innsbruck-zentrum-2.jpg</w:t>
+        </w:r>
+      </w:hyperlink>
+    </w:p>
+    <w:p>
+      <w:proofErr w:type="spellStart"/>
+      <w:r>
+        <w:t>Stieglbräu</w:t>
+      </w:r>
+      <w:proofErr w:type="spellEnd"/>
+      <w:r>
+        <w:t>:</w:t>
+      </w:r>
+    </w:p>
+    <w:p>
+      <w:hyperlink r:id="rId41" w:history="1">
+        <w:r>
+          <w:rPr>
+            <w:rStyle w:val="Hyperlink"/>
+          </w:rPr>
+          <w:t>http://www.stiegl-braeu-innsbruck.at/images/Imagebilder/Stiegl-Gastgarten3.jpg</w:t>
+        </w:r>
+      </w:hyperlink>
+    </w:p>
+    <w:p>
+      <w:r>
+        <w:t>Schießstand:</w:t>
+      </w:r>
+    </w:p>
+    <w:p>
+      <w:hyperlink r:id="rId42" w:history="1">
+        <w:r>
+          <w:rPr>
+            <w:rStyle w:val="Hyperlink"/>
+          </w:rPr>
+          <w:t>https://www.innsbruck.info/emobilder/1000cx550c/12663/Gasthaus-Schie%C3%9Fstand-Innsbruck.jpg</w:t>
+        </w:r>
+      </w:hyperlink>
+    </w:p>
+    <w:p>
+      <w:proofErr w:type="spellStart"/>
+      <w:r>
+        <w:t>Buzihütte</w:t>
+      </w:r>
+      <w:proofErr w:type="spellEnd"/>
+      <w:r>
+        <w:t>:</w:t>
+      </w:r>
+    </w:p>
+    <w:p>
+      <w:hyperlink r:id="rId43" w:history="1">
+        <w:r>
+          <w:rPr>
+            <w:rStyle w:val="Hyperlink"/>
+          </w:rPr>
+          <w:t>https://all-inn.at/essen-und-trinken-gehen-in-innsbruck/restaurants-in-innsbruck/osterreichische-restaurants/buzihuette/</w:t>
+        </w:r>
+      </w:hyperlink>
+    </w:p>
+    <w:p>
+      <w:proofErr w:type="spellStart"/>
+      <w:r>
+        <w:lastRenderedPageBreak/>
+        <w:t>Planötzenhof</w:t>
+      </w:r>
+      <w:proofErr w:type="spellEnd"/>
+      <w:r>
+        <w:t>:</w:t>
+      </w:r>
+    </w:p>
+    <w:p>
+      <w:hyperlink r:id="rId44" w:history="1">
+        <w:r>
+          <w:rPr>
+            <w:rStyle w:val="Hyperlink"/>
+          </w:rPr>
+          <w:t>http://www.planoetzenhof.at/uploads/media/planoetzenhof_aussen_02.jpg</w:t>
+        </w:r>
+      </w:hyperlink>
+    </w:p>
+    <w:p>
+      <w:r>
+        <w:t>Ölberg:</w:t>
+      </w:r>
+    </w:p>
+    <w:p>
+      <w:hyperlink r:id="rId45" w:history="1">
+        <w:r>
+          <w:rPr>
+            <w:rStyle w:val="Hyperlink"/>
+          </w:rPr>
+          <w:t>https://media-cdn.tripadvisor.com/media/photo-s/08/84/af/0a/olberg.jpg</w:t>
+        </w:r>
+      </w:hyperlink>
+    </w:p>
+    <w:p>
+      <w:r>
+        <w:t>Gramarthof:</w:t>
+      </w:r>
+    </w:p>
+    <w:p>
+      <w:hyperlink r:id="rId46" w:history="1">
+        <w:r>
+          <w:rPr>
+            <w:rStyle w:val="Hyperlink"/>
+          </w:rPr>
+          <w:t>http://www.gramarthof.com/site/assets/files/1/dscn2014_a9107ca92b.jpg</w:t>
+        </w:r>
+      </w:hyperlink>
+    </w:p>
+    <w:p>
+      <w:proofErr w:type="spellStart"/>
+      <w:r>
+        <w:t>Alpina</w:t>
+      </w:r>
+      <w:proofErr w:type="spellEnd"/>
+      <w:r>
+        <w:t>:</w:t>
+      </w:r>
+    </w:p>
+    <w:p>
+      <w:hyperlink r:id="rId47" w:history="1">
+        <w:r>
+          <w:rPr>
+            <w:rStyle w:val="Hyperlink"/>
+          </w:rPr>
+          <w:t>http://www.cafe-pension-alpina.at/en-gb/photos</w:t>
+        </w:r>
+      </w:hyperlink>
+    </w:p>
+    <w:p>
+      <w:proofErr w:type="spellStart"/>
+      <w:r>
+        <w:t>Cammerlander</w:t>
+      </w:r>
+      <w:proofErr w:type="spellEnd"/>
+      <w:r>
+        <w:t>:</w:t>
+      </w:r>
+    </w:p>
+    <w:p>
+      <w:hyperlink r:id="rId48" w:history="1">
+        <w:r>
+          <w:rPr>
+            <w:rStyle w:val="Hyperlink"/>
+          </w:rPr>
+          <w:t>https://all-inn.at/wp-content/uploads/ngg_featured/cafe-marktbar-innsbruck-2.jpg</w:t>
+        </w:r>
+      </w:hyperlink>
+    </w:p>
+    <w:p>
+      <w:r>
+        <w:t>Glasmalerei:</w:t>
+      </w:r>
+    </w:p>
+    <w:p>
+      <w:hyperlink r:id="rId49" w:history="1">
+        <w:r>
+          <w:rPr>
+            <w:rStyle w:val="Hyperlink"/>
+          </w:rPr>
+          <w:t>https://www.nala-hotel.at/wp-content/uploads/2015/11/Bild2-1280x960.jpg</w:t>
         </w:r>
       </w:hyperlink>
     </w:p>
@@ -1057,6 +1218,18 @@
       <w:szCs w:val="16"/>
     </w:rPr>
   </w:style>
+  <w:style w:type="character" w:styleId="BesuchterHyperlink">
+    <w:name w:val="FollowedHyperlink"/>
+    <w:basedOn w:val="Absatz-Standardschriftart"/>
+    <w:uiPriority w:val="99"/>
+    <w:semiHidden/>
+    <w:unhideWhenUsed/>
+    <w:rsid w:val="00952A82"/>
+    <w:rPr>
+      <w:color w:val="800080" w:themeColor="followedHyperlink"/>
+      <w:u w:val="single"/>
+    </w:rPr>
+  </w:style>
 </w:styles>
 </file>
 
@@ -1336,6 +1509,18 @@
       <w:rFonts w:ascii="Tahoma" w:hAnsi="Tahoma" w:cs="Tahoma"/>
       <w:sz w:val="16"/>
       <w:szCs w:val="16"/>
+    </w:rPr>
+  </w:style>
+  <w:style w:type="character" w:styleId="BesuchterHyperlink">
+    <w:name w:val="FollowedHyperlink"/>
+    <w:basedOn w:val="Absatz-Standardschriftart"/>
+    <w:uiPriority w:val="99"/>
+    <w:semiHidden/>
+    <w:unhideWhenUsed/>
+    <w:rsid w:val="00952A82"/>
+    <w:rPr>
+      <w:color w:val="800080" w:themeColor="followedHyperlink"/>
+      <w:u w:val="single"/>
     </w:rPr>
   </w:style>
 </w:styles>

</xml_diff>

<commit_message>
Mehrere Wege zum Rauschbrunnen, Höhenprofil funktioniert nicht
</commit_message>
<xml_diff>
--- a/images/header.docx
+++ b/images/header.docx
@@ -897,12 +897,57 @@
       </w:r>
     </w:p>
     <w:p>
+      <w:pPr>
+        <w:rPr>
+          <w:rStyle w:val="Hyperlink"/>
+        </w:rPr>
+      </w:pPr>
       <w:hyperlink r:id="rId49" w:history="1">
         <w:r>
           <w:rPr>
             <w:rStyle w:val="Hyperlink"/>
           </w:rPr>
           <w:t>https://www.nala-hotel.at/wp-content/uploads/2015/11/Bild2-1280x960.jpg</w:t>
+        </w:r>
+      </w:hyperlink>
+    </w:p>
+    <w:p>
+      <w:proofErr w:type="spellStart"/>
+      <w:r>
+        <w:t>Sadrachstraße</w:t>
+      </w:r>
+      <w:proofErr w:type="spellEnd"/>
+      <w:r>
+        <w:t>:</w:t>
+      </w:r>
+    </w:p>
+    <w:p>
+      <w:hyperlink r:id="rId50" w:history="1">
+        <w:r>
+          <w:rPr>
+            <w:rStyle w:val="Hyperlink"/>
+          </w:rPr>
+          <w:t>https://www.outdooractive.com/de/wanderung/innsbruck-und-umgebung/sadrachstrasse-nach-rauschbrunnen/105317789/</w:t>
+        </w:r>
+      </w:hyperlink>
+    </w:p>
+    <w:p>
+      <w:proofErr w:type="spellStart"/>
+      <w:r>
+        <w:t>Kranebitter</w:t>
+      </w:r>
+      <w:proofErr w:type="spellEnd"/>
+      <w:r>
+        <w:t xml:space="preserve"> Klamm - Unterführung</w:t>
+      </w:r>
+    </w:p>
+    <w:p>
+      <w:hyperlink r:id="rId51" w:history="1">
+        <w:r>
+          <w:rPr>
+            <w:rStyle w:val="Hyperlink"/>
+          </w:rPr>
+          <w:t>https://www.bergfex.at/sommer/tirol/touren/wanderung/104430,kranebitter-klamm--nasse-wand--rauschbrunnen/</w:t>
         </w:r>
       </w:hyperlink>
     </w:p>
@@ -910,6 +955,7 @@
       <w:bookmarkStart w:id="0" w:name="_GoBack"/>
       <w:bookmarkEnd w:id="0"/>
     </w:p>
+    <w:p/>
     <w:p/>
     <w:p/>
     <w:p/>

</xml_diff>

<commit_message>
Versuch mit mehreren GPX
</commit_message>
<xml_diff>
--- a/images/header.docx
+++ b/images/header.docx
@@ -968,6 +968,52 @@
             <w:rStyle w:val="Hyperlink"/>
           </w:rPr>
           <w:t>https://www.innsbruck.info/infrastruktur/detail/infrastruktur/parkplatz-alpenpark-karwendel-rum.html</w:t>
+        </w:r>
+      </w:hyperlink>
+    </w:p>
+    <w:p>
+      <w:r>
+        <w:t xml:space="preserve">Gasthof </w:t>
+      </w:r>
+      <w:proofErr w:type="spellStart"/>
+      <w:r>
+        <w:t>Koreth</w:t>
+      </w:r>
+      <w:proofErr w:type="spellEnd"/>
+      <w:r>
+        <w:t>:</w:t>
+      </w:r>
+    </w:p>
+    <w:p>
+      <w:hyperlink r:id="rId53" w:history="1">
+        <w:r>
+          <w:rPr>
+            <w:rStyle w:val="Hyperlink"/>
+          </w:rPr>
+          <w:t>https://www.innsbruck.info/fr/hebergements/hebergements/unterkunft/gasthof-koreth-innsbruck.html</w:t>
+        </w:r>
+      </w:hyperlink>
+    </w:p>
+    <w:p>
+      <w:r>
+        <w:t xml:space="preserve">Schießstand </w:t>
+      </w:r>
+      <w:proofErr w:type="spellStart"/>
+      <w:r>
+        <w:t>Arzl</w:t>
+      </w:r>
+      <w:proofErr w:type="spellEnd"/>
+      <w:r>
+        <w:t>:</w:t>
+      </w:r>
+    </w:p>
+    <w:p>
+      <w:hyperlink r:id="rId54" w:history="1">
+        <w:r>
+          <w:rPr>
+            <w:rStyle w:val="Hyperlink"/>
+          </w:rPr>
+          <w:t>https://www.almenrausch.at/uploads/tx_wctrip/DSC_9005_15959_01.jpg</w:t>
         </w:r>
       </w:hyperlink>
     </w:p>

</xml_diff>

<commit_message>
umbrüggleralm neue gpx und bilder
</commit_message>
<xml_diff>
--- a/images/header.docx
+++ b/images/header.docx
@@ -1014,6 +1014,21 @@
             <w:rStyle w:val="Hyperlink"/>
           </w:rPr>
           <w:t>https://www.almenrausch.at/uploads/tx_wctrip/DSC_9005_15959_01.jpg</w:t>
+        </w:r>
+      </w:hyperlink>
+    </w:p>
+    <w:p>
+      <w:r>
+        <w:t>Weiherburgsteg:</w:t>
+      </w:r>
+    </w:p>
+    <w:p>
+      <w:hyperlink r:id="rId55" w:history="1">
+        <w:r>
+          <w:rPr>
+            <w:rStyle w:val="Hyperlink"/>
+          </w:rPr>
+          <w:t>http://stockholmblog.cipixia.com/wp-content/uploads/2012/11/day05.innsbruck/1605px-Day05-Innsbruck-59.jpg</w:t>
         </w:r>
       </w:hyperlink>
     </w:p>

</xml_diff>

<commit_message>
rumer alm gpx und popups
</commit_message>
<xml_diff>
--- a/images/header.docx
+++ b/images/header.docx
@@ -1023,12 +1023,34 @@
       </w:r>
     </w:p>
     <w:p>
+      <w:pPr>
+        <w:rPr>
+          <w:rStyle w:val="Hyperlink"/>
+        </w:rPr>
+      </w:pPr>
       <w:hyperlink r:id="rId55" w:history="1">
         <w:r>
           <w:rPr>
             <w:rStyle w:val="Hyperlink"/>
           </w:rPr>
           <w:t>http://stockholmblog.cipixia.com/wp-content/uploads/2012/11/day05.innsbruck/1605px-Day05-Innsbruck-59.jpg</w:t>
+        </w:r>
+      </w:hyperlink>
+    </w:p>
+    <w:p/>
+    <w:p>
+      <w:r>
+        <w:lastRenderedPageBreak/>
+        <w:t>Hungerburg Spar:</w:t>
+      </w:r>
+    </w:p>
+    <w:p>
+      <w:hyperlink r:id="rId56" w:history="1">
+        <w:r>
+          <w:rPr>
+            <w:rStyle w:val="Hyperlink"/>
+          </w:rPr>
+          <w:t>http://www.tt.com/wirtschaft/12114620-91/hungerburg-verliert-nahversorger.csp</w:t>
         </w:r>
       </w:hyperlink>
     </w:p>

</xml_diff>